<commit_message>
Fixed some mistakes in design
</commit_message>
<xml_diff>
--- a/GP2 Design/FSM GP2.docx
+++ b/GP2 Design/FSM GP2.docx
@@ -1493,7 +1493,15 @@
           </w:tcPr>
           <w:p>
             <w:r>
-              <w:t>Show timer runs out</w:t>
+              <w:t xml:space="preserve">Show </w:t>
+            </w:r>
+            <w:proofErr w:type="spellStart"/>
+            <w:r>
+              <w:t>timer</w:t>
+            </w:r>
+            <w:proofErr w:type="spellEnd"/>
+            <w:r>
+              <w:t xml:space="preserve"> runs out</w:t>
             </w:r>
           </w:p>
         </w:tc>
@@ -1694,7 +1702,15 @@
           </w:tcPr>
           <w:p>
             <w:r>
-              <w:t>Show timer runs out</w:t>
+              <w:t xml:space="preserve">Show </w:t>
+            </w:r>
+            <w:proofErr w:type="spellStart"/>
+            <w:r>
+              <w:t>timer</w:t>
+            </w:r>
+            <w:proofErr w:type="spellEnd"/>
+            <w:r>
+              <w:t xml:space="preserve"> runs out</w:t>
             </w:r>
           </w:p>
         </w:tc>
@@ -1901,7 +1917,15 @@
     </w:p>
     <w:p>
       <w:r>
-        <w:t>Show timer runs out</w:t>
+        <w:t xml:space="preserve">Show </w:t>
+      </w:r>
+      <w:proofErr w:type="spellStart"/>
+      <w:r>
+        <w:t>timer</w:t>
+      </w:r>
+      <w:proofErr w:type="spellEnd"/>
+      <w:r>
+        <w:t xml:space="preserve"> runs out</w:t>
       </w:r>
     </w:p>
     <w:p>
@@ -2328,8 +2352,13 @@
           </w:tcPr>
           <w:p>
             <w:r>
-              <w:t>SS SS</w:t>
-            </w:r>
+              <w:t xml:space="preserve">SS </w:t>
+            </w:r>
+            <w:proofErr w:type="spellStart"/>
+            <w:r>
+              <w:t>SS</w:t>
+            </w:r>
+            <w:proofErr w:type="spellEnd"/>
           </w:p>
         </w:tc>
         <w:tc>
@@ -2782,6 +2811,124 @@
           </w:tcPr>
           <w:p>
             <w:r>
+              <w:t xml:space="preserve">Show </w:t>
+            </w:r>
+            <w:r>
+              <w:t>selected</w:t>
+            </w:r>
+          </w:p>
+        </w:tc>
+        <w:tc>
+          <w:tcPr>
+            <w:tcW w:w="0" w:type="auto"/>
+          </w:tcPr>
+          <w:p>
+            <w:r>
+              <w:t>Playing show</w:t>
+            </w:r>
+          </w:p>
+        </w:tc>
+        <w:tc>
+          <w:tcPr>
+            <w:tcW w:w="0" w:type="auto"/>
+          </w:tcPr>
+          <w:p>
+            <w:r>
+              <w:t xml:space="preserve">Show </w:t>
+            </w:r>
+            <w:r>
+              <w:t>completed</w:t>
+            </w:r>
+          </w:p>
+        </w:tc>
+        <w:tc>
+          <w:tcPr>
+            <w:tcW w:w="0" w:type="auto"/>
+          </w:tcPr>
+          <w:p>
+            <w:r>
+              <w:t>Rewinding show</w:t>
+            </w:r>
+          </w:p>
+        </w:tc>
+        <w:tc>
+          <w:tcPr>
+            <w:tcW w:w="0" w:type="auto"/>
+          </w:tcPr>
+          <w:p>
+            <w:r>
+              <w:t>Rewinding show</w:t>
+            </w:r>
+          </w:p>
+        </w:tc>
+        <w:tc>
+          <w:tcPr>
+            <w:tcW w:w="1201" w:type="dxa"/>
+          </w:tcPr>
+          <w:p>
+            <w:r>
+              <w:t>Rewinding show</w:t>
+            </w:r>
+          </w:p>
+        </w:tc>
+      </w:tr>
+      <w:tr>
+        <w:tc>
+          <w:tcPr>
+            <w:tcW w:w="0" w:type="auto"/>
+          </w:tcPr>
+          <w:p>
+            <w:r>
+              <w:t>Fast forwarding show</w:t>
+            </w:r>
+          </w:p>
+        </w:tc>
+        <w:tc>
+          <w:tcPr>
+            <w:tcW w:w="0" w:type="auto"/>
+          </w:tcPr>
+          <w:p>
+            <w:r>
+              <w:t>Fast forwarding show</w:t>
+            </w:r>
+          </w:p>
+        </w:tc>
+        <w:tc>
+          <w:tcPr>
+            <w:tcW w:w="0" w:type="auto"/>
+          </w:tcPr>
+          <w:p>
+            <w:r>
+              <w:t>Off</w:t>
+            </w:r>
+          </w:p>
+        </w:tc>
+        <w:tc>
+          <w:tcPr>
+            <w:tcW w:w="0" w:type="auto"/>
+          </w:tcPr>
+          <w:p>
+            <w:r>
+              <w:t>Fast forwarding show</w:t>
+            </w:r>
+          </w:p>
+        </w:tc>
+        <w:tc>
+          <w:tcPr>
+            <w:tcW w:w="0" w:type="auto"/>
+          </w:tcPr>
+          <w:p>
+            <w:r>
+              <w:t>Fast forwarding show</w:t>
+            </w:r>
+          </w:p>
+        </w:tc>
+        <w:tc>
+          <w:tcPr>
+            <w:tcW w:w="0" w:type="auto"/>
+          </w:tcPr>
+          <w:p>
+            <w:r>
               <w:t>Show completed</w:t>
             </w:r>
           </w:p>
@@ -2802,30 +2949,27 @@
           </w:tcPr>
           <w:p>
             <w:r>
-              <w:t xml:space="preserve">Show </w:t>
-            </w:r>
-            <w:r>
-              <w:t>completed</w:t>
-            </w:r>
-          </w:p>
-        </w:tc>
-        <w:tc>
-          <w:tcPr>
-            <w:tcW w:w="0" w:type="auto"/>
-          </w:tcPr>
-          <w:p>
-            <w:r>
-              <w:t>Rewinding show</w:t>
-            </w:r>
-          </w:p>
-        </w:tc>
-        <w:tc>
-          <w:tcPr>
-            <w:tcW w:w="0" w:type="auto"/>
-          </w:tcPr>
-          <w:p>
-            <w:r>
-              <w:t>Rewinding show</w:t>
+              <w:t>Show completed</w:t>
+            </w:r>
+          </w:p>
+        </w:tc>
+        <w:tc>
+          <w:tcPr>
+            <w:tcW w:w="0" w:type="auto"/>
+          </w:tcPr>
+          <w:p>
+            <w:r>
+              <w:t>Fast forwarding show</w:t>
+            </w:r>
+          </w:p>
+        </w:tc>
+        <w:tc>
+          <w:tcPr>
+            <w:tcW w:w="0" w:type="auto"/>
+          </w:tcPr>
+          <w:p>
+            <w:r>
+              <w:t>Fast forwarding show</w:t>
             </w:r>
           </w:p>
         </w:tc>
@@ -2835,29 +2979,29 @@
           </w:tcPr>
           <w:p>
             <w:r>
-              <w:t>Rewinding show</w:t>
-            </w:r>
-          </w:p>
-        </w:tc>
-      </w:tr>
-      <w:tr>
-        <w:tc>
-          <w:tcPr>
-            <w:tcW w:w="0" w:type="auto"/>
-          </w:tcPr>
-          <w:p>
-            <w:r>
               <w:t>Fast forwarding show</w:t>
             </w:r>
           </w:p>
         </w:tc>
-        <w:tc>
-          <w:tcPr>
-            <w:tcW w:w="0" w:type="auto"/>
-          </w:tcPr>
-          <w:p>
-            <w:r>
-              <w:t>Fast forwarding show</w:t>
+      </w:tr>
+      <w:tr>
+        <w:tc>
+          <w:tcPr>
+            <w:tcW w:w="0" w:type="auto"/>
+          </w:tcPr>
+          <w:p>
+            <w:r>
+              <w:t>NSS SS</w:t>
+            </w:r>
+          </w:p>
+        </w:tc>
+        <w:tc>
+          <w:tcPr>
+            <w:tcW w:w="0" w:type="auto"/>
+          </w:tcPr>
+          <w:p>
+            <w:r>
+              <w:t>No show selected</w:t>
             </w:r>
           </w:p>
         </w:tc>
@@ -2877,67 +3021,67 @@
           </w:tcPr>
           <w:p>
             <w:r>
-              <w:t>Fast forwarding show</w:t>
-            </w:r>
-          </w:p>
-        </w:tc>
-        <w:tc>
-          <w:tcPr>
-            <w:tcW w:w="0" w:type="auto"/>
-          </w:tcPr>
-          <w:p>
-            <w:r>
-              <w:t>Fast forwarding show</w:t>
-            </w:r>
-          </w:p>
-        </w:tc>
-        <w:tc>
-          <w:tcPr>
-            <w:tcW w:w="0" w:type="auto"/>
-          </w:tcPr>
-          <w:p>
-            <w:r>
-              <w:t>Show completed</w:t>
-            </w:r>
-          </w:p>
-        </w:tc>
-        <w:tc>
-          <w:tcPr>
-            <w:tcW w:w="0" w:type="auto"/>
-          </w:tcPr>
-          <w:p>
-            <w:r>
-              <w:t>Playing show</w:t>
-            </w:r>
-          </w:p>
-        </w:tc>
-        <w:tc>
-          <w:tcPr>
-            <w:tcW w:w="0" w:type="auto"/>
-          </w:tcPr>
-          <w:p>
-            <w:r>
-              <w:t>Show completed</w:t>
-            </w:r>
-          </w:p>
-        </w:tc>
-        <w:tc>
-          <w:tcPr>
-            <w:tcW w:w="0" w:type="auto"/>
-          </w:tcPr>
-          <w:p>
-            <w:r>
-              <w:t>Fast forwarding show</w:t>
-            </w:r>
-          </w:p>
-        </w:tc>
-        <w:tc>
-          <w:tcPr>
-            <w:tcW w:w="0" w:type="auto"/>
-          </w:tcPr>
-          <w:p>
-            <w:r>
-              <w:t>Fast forwarding show</w:t>
+              <w:t>NSS SS</w:t>
+            </w:r>
+          </w:p>
+        </w:tc>
+        <w:tc>
+          <w:tcPr>
+            <w:tcW w:w="0" w:type="auto"/>
+          </w:tcPr>
+          <w:p>
+            <w:r>
+              <w:t>NSS SS</w:t>
+            </w:r>
+          </w:p>
+        </w:tc>
+        <w:tc>
+          <w:tcPr>
+            <w:tcW w:w="0" w:type="auto"/>
+          </w:tcPr>
+          <w:p>
+            <w:r>
+              <w:t>NSS SS</w:t>
+            </w:r>
+          </w:p>
+        </w:tc>
+        <w:tc>
+          <w:tcPr>
+            <w:tcW w:w="0" w:type="auto"/>
+          </w:tcPr>
+          <w:p>
+            <w:r>
+              <w:t>No show selected</w:t>
+            </w:r>
+          </w:p>
+        </w:tc>
+        <w:tc>
+          <w:tcPr>
+            <w:tcW w:w="0" w:type="auto"/>
+          </w:tcPr>
+          <w:p>
+            <w:r>
+              <w:t>No show selected</w:t>
+            </w:r>
+          </w:p>
+        </w:tc>
+        <w:tc>
+          <w:tcPr>
+            <w:tcW w:w="0" w:type="auto"/>
+          </w:tcPr>
+          <w:p>
+            <w:r>
+              <w:t>No show selected</w:t>
+            </w:r>
+          </w:p>
+        </w:tc>
+        <w:tc>
+          <w:tcPr>
+            <w:tcW w:w="0" w:type="auto"/>
+          </w:tcPr>
+          <w:p>
+            <w:r>
+              <w:t>No show selected</w:t>
             </w:r>
           </w:p>
         </w:tc>
@@ -2947,32 +3091,37 @@
           </w:tcPr>
           <w:p>
             <w:r>
-              <w:t>Fast forwarding show</w:t>
-            </w:r>
-          </w:p>
-        </w:tc>
-      </w:tr>
-      <w:tr>
-        <w:tc>
-          <w:tcPr>
-            <w:tcW w:w="0" w:type="auto"/>
-          </w:tcPr>
-          <w:p>
-            <w:r>
-              <w:t>NSS SS</w:t>
-            </w:r>
-          </w:p>
-        </w:tc>
-        <w:tc>
-          <w:tcPr>
-            <w:tcW w:w="0" w:type="auto"/>
-          </w:tcPr>
-          <w:p>
-            <w:r>
               <w:t>No show selected</w:t>
             </w:r>
           </w:p>
         </w:tc>
+      </w:tr>
+      <w:tr>
+        <w:tc>
+          <w:tcPr>
+            <w:tcW w:w="0" w:type="auto"/>
+          </w:tcPr>
+          <w:p>
+            <w:r>
+              <w:t xml:space="preserve">SS </w:t>
+            </w:r>
+            <w:proofErr w:type="spellStart"/>
+            <w:r>
+              <w:t>SS</w:t>
+            </w:r>
+            <w:proofErr w:type="spellEnd"/>
+          </w:p>
+        </w:tc>
+        <w:tc>
+          <w:tcPr>
+            <w:tcW w:w="0" w:type="auto"/>
+          </w:tcPr>
+          <w:p>
+            <w:r>
+              <w:t>Show selected</w:t>
+            </w:r>
+          </w:p>
+        </w:tc>
         <w:tc>
           <w:tcPr>
             <w:tcW w:w="0" w:type="auto"/>
@@ -2989,140 +3138,43 @@
           </w:tcPr>
           <w:p>
             <w:r>
-              <w:t>No show selected</w:t>
-            </w:r>
-          </w:p>
-        </w:tc>
-        <w:tc>
-          <w:tcPr>
-            <w:tcW w:w="0" w:type="auto"/>
-          </w:tcPr>
-          <w:p>
-            <w:r>
-              <w:t>NSS SS</w:t>
-            </w:r>
-          </w:p>
-        </w:tc>
-        <w:tc>
-          <w:tcPr>
-            <w:tcW w:w="0" w:type="auto"/>
-          </w:tcPr>
-          <w:p>
-            <w:r>
-              <w:t>NSS SS</w:t>
-            </w:r>
-          </w:p>
-        </w:tc>
-        <w:tc>
-          <w:tcPr>
-            <w:tcW w:w="0" w:type="auto"/>
-          </w:tcPr>
-          <w:p>
-            <w:r>
-              <w:t>No show selected</w:t>
-            </w:r>
-          </w:p>
-        </w:tc>
-        <w:tc>
-          <w:tcPr>
-            <w:tcW w:w="0" w:type="auto"/>
-          </w:tcPr>
-          <w:p>
-            <w:r>
-              <w:t>No show selected</w:t>
-            </w:r>
-          </w:p>
-        </w:tc>
-        <w:tc>
-          <w:tcPr>
-            <w:tcW w:w="0" w:type="auto"/>
-          </w:tcPr>
-          <w:p>
-            <w:r>
-              <w:t>No show selected</w:t>
-            </w:r>
-          </w:p>
-        </w:tc>
-        <w:tc>
-          <w:tcPr>
-            <w:tcW w:w="0" w:type="auto"/>
-          </w:tcPr>
-          <w:p>
-            <w:r>
-              <w:t>No show selected</w:t>
-            </w:r>
-          </w:p>
-        </w:tc>
-        <w:tc>
-          <w:tcPr>
-            <w:tcW w:w="1201" w:type="dxa"/>
-          </w:tcPr>
-          <w:p>
-            <w:r>
-              <w:t>No show selected</w:t>
-            </w:r>
-          </w:p>
-        </w:tc>
-      </w:tr>
-      <w:tr>
-        <w:tc>
-          <w:tcPr>
-            <w:tcW w:w="0" w:type="auto"/>
-          </w:tcPr>
-          <w:p>
-            <w:r>
-              <w:t>SS SS</w:t>
-            </w:r>
-          </w:p>
-        </w:tc>
-        <w:tc>
-          <w:tcPr>
-            <w:tcW w:w="0" w:type="auto"/>
-          </w:tcPr>
-          <w:p>
-            <w:r>
-              <w:t>Show selected</w:t>
-            </w:r>
-          </w:p>
-        </w:tc>
-        <w:tc>
-          <w:tcPr>
-            <w:tcW w:w="0" w:type="auto"/>
-          </w:tcPr>
-          <w:p>
-            <w:r>
-              <w:t>Off</w:t>
-            </w:r>
-          </w:p>
-        </w:tc>
-        <w:tc>
-          <w:tcPr>
-            <w:tcW w:w="0" w:type="auto"/>
-          </w:tcPr>
-          <w:p>
-            <w:r>
-              <w:t>Show selected</w:t>
-            </w:r>
-          </w:p>
-        </w:tc>
-        <w:tc>
-          <w:tcPr>
-            <w:tcW w:w="0" w:type="auto"/>
-          </w:tcPr>
-          <w:p>
-            <w:r>
-              <w:t>SS SS</w:t>
-            </w:r>
-          </w:p>
-        </w:tc>
-        <w:tc>
-          <w:tcPr>
-            <w:tcW w:w="0" w:type="auto"/>
-          </w:tcPr>
-          <w:p>
-            <w:r>
-              <w:t>SS SS</w:t>
-            </w:r>
+              <w:t xml:space="preserve">SS </w:t>
+            </w:r>
+            <w:proofErr w:type="spellStart"/>
+            <w:r>
+              <w:t>SS</w:t>
+            </w:r>
+            <w:proofErr w:type="spellEnd"/>
+          </w:p>
+        </w:tc>
+        <w:tc>
+          <w:tcPr>
+            <w:tcW w:w="0" w:type="auto"/>
+          </w:tcPr>
+          <w:p>
+            <w:r>
+              <w:t xml:space="preserve">SS </w:t>
+            </w:r>
+            <w:proofErr w:type="spellStart"/>
+            <w:r>
+              <w:t>SS</w:t>
+            </w:r>
+            <w:proofErr w:type="spellEnd"/>
+          </w:p>
+        </w:tc>
+        <w:tc>
+          <w:tcPr>
+            <w:tcW w:w="0" w:type="auto"/>
+          </w:tcPr>
+          <w:p>
+            <w:r>
+              <w:t xml:space="preserve">SS </w:t>
+            </w:r>
+            <w:proofErr w:type="spellStart"/>
+            <w:r>
+              <w:t>SS</w:t>
+            </w:r>
+            <w:proofErr w:type="spellEnd"/>
           </w:p>
         </w:tc>
         <w:tc>

</xml_diff>